<commit_message>
added error id student tries to delete enrollment that has grades
</commit_message>
<xml_diff>
--- a/Assignment_Analysis_and_Design_Document.docx
+++ b/Assignment_Analysis_and_Design_Document.docx
@@ -22,41 +22,28 @@
           <w:rFonts w:ascii="Times New Roman" w:hAnsi="Times New Roman"/>
         </w:rPr>
       </w:pPr>
-      <w:r>
-        <w:fldChar w:fldCharType="begin"/>
-      </w:r>
-      <w:r>
-        <w:instrText xml:space="preserve"> TITLE  \* MERGEFORMAT </w:instrText>
-      </w:r>
-      <w:r>
-        <w:fldChar w:fldCharType="separate"/>
-      </w:r>
-      <w:bookmarkStart w:id="0" w:name="_Toc254785383"/>
-      <w:bookmarkStart w:id="1" w:name="_Toc254771757"/>
-      <w:bookmarkStart w:id="2" w:name="_Toc254770266"/>
-      <w:bookmarkStart w:id="3" w:name="_Toc254770226"/>
-      <w:bookmarkStart w:id="4" w:name="_Toc222883075"/>
-      <w:bookmarkStart w:id="5" w:name="_Toc222821167"/>
-      <w:bookmarkStart w:id="6" w:name="_Toc222820221"/>
-      <w:r>
-        <w:rPr>
-          <w:rFonts w:ascii="Times New Roman" w:hAnsi="Times New Roman"/>
-        </w:rPr>
-        <w:t>Analysis and Design Document</w:t>
-      </w:r>
-      <w:bookmarkEnd w:id="0"/>
-      <w:bookmarkEnd w:id="1"/>
-      <w:bookmarkEnd w:id="2"/>
-      <w:bookmarkEnd w:id="3"/>
-      <w:bookmarkEnd w:id="4"/>
-      <w:bookmarkEnd w:id="5"/>
-      <w:bookmarkEnd w:id="6"/>
-      <w:r>
-        <w:rPr>
-          <w:rFonts w:ascii="Times New Roman" w:hAnsi="Times New Roman"/>
-        </w:rPr>
-        <w:fldChar w:fldCharType="end"/>
-      </w:r>
+      <w:fldSimple w:instr=" TITLE  \* MERGEFORMAT ">
+        <w:bookmarkStart w:id="0" w:name="_Toc222820221"/>
+        <w:bookmarkStart w:id="1" w:name="_Toc222821167"/>
+        <w:bookmarkStart w:id="2" w:name="_Toc222883075"/>
+        <w:bookmarkStart w:id="3" w:name="_Toc254770226"/>
+        <w:bookmarkStart w:id="4" w:name="_Toc254770266"/>
+        <w:bookmarkStart w:id="5" w:name="_Toc254771757"/>
+        <w:bookmarkStart w:id="6" w:name="_Toc254785383"/>
+        <w:r>
+          <w:rPr>
+            <w:rFonts w:ascii="Times New Roman" w:hAnsi="Times New Roman"/>
+          </w:rPr>
+          <w:t>Analysis and Design Document</w:t>
+        </w:r>
+        <w:bookmarkEnd w:id="0"/>
+        <w:bookmarkEnd w:id="1"/>
+        <w:bookmarkEnd w:id="2"/>
+        <w:bookmarkEnd w:id="3"/>
+        <w:bookmarkEnd w:id="4"/>
+        <w:bookmarkEnd w:id="5"/>
+        <w:bookmarkEnd w:id="6"/>
+      </w:fldSimple>
     </w:p>
     <w:p>
       <w:pPr>
@@ -1779,10 +1766,10 @@
           <w:noProof/>
         </w:rPr>
         <w:drawing>
-          <wp:inline distT="0" distB="0" distL="0" distR="0" wp14:anchorId="01732A8C" wp14:editId="552D44B6">
-            <wp:extent cx="4333875" cy="3241753"/>
+          <wp:inline distT="0" distB="0" distL="0" distR="0" wp14:anchorId="01732A8C" wp14:editId="054E223F">
+            <wp:extent cx="4991100" cy="2254821"/>
             <wp:effectExtent l="0" t="0" r="0" b="0"/>
-            <wp:docPr id="2" name="Picture 2" descr="Imagini pentru layered architecture"/>
+            <wp:docPr id="2" name="Picture 2"/>
             <wp:cNvGraphicFramePr>
               <a:graphicFrameLocks xmlns:a="http://schemas.openxmlformats.org/drawingml/2006/main" noChangeAspect="1"/>
             </wp:cNvGraphicFramePr>
@@ -1803,7 +1790,6 @@
                         </a:ext>
                       </a:extLst>
                     </a:blip>
-                    <a:srcRect/>
                     <a:stretch>
                       <a:fillRect/>
                     </a:stretch>
@@ -1811,7 +1797,7 @@
                   <pic:spPr bwMode="auto">
                     <a:xfrm>
                       <a:off x="0" y="0"/>
-                      <a:ext cx="4346308" cy="3251053"/>
+                      <a:ext cx="5000711" cy="2259163"/>
                     </a:xfrm>
                     <a:prstGeom prst="rect">
                       <a:avLst/>
@@ -1842,7 +1828,16 @@
           <w:i/>
           <w:sz w:val="24"/>
         </w:rPr>
-        <w:t xml:space="preserve">Each layer of the layered architecture pattern has a specific role and responsibility within the application. For example, a presentation layer would be responsible for handling all user interface and browser communication logic, whereas a business layer would be responsible for executing specific rules associated with the request. </w:t>
+        <w:t xml:space="preserve">Each layer of the layered architecture pattern has a specific role and responsibility </w:t>
+      </w:r>
+      <w:bookmarkStart w:id="28" w:name="_GoBack"/>
+      <w:bookmarkEnd w:id="28"/>
+      <w:r>
+        <w:rPr>
+          <w:i/>
+          <w:sz w:val="24"/>
+        </w:rPr>
+        <w:t xml:space="preserve">within the application. For example, a presentation layer would be responsible for handling all user interface and browser communication logic, whereas a business layer would be responsible for executing specific rules associated with the request. </w:t>
       </w:r>
     </w:p>
     <w:p>
@@ -1953,84 +1948,91 @@
           <w:i/>
           <w:sz w:val="24"/>
         </w:rPr>
+        <w:t xml:space="preserve">Model-View-Presenter pattern </w:t>
+      </w:r>
+    </w:p>
+    <w:p>
+      <w:pPr>
+        <w:spacing w:line="240" w:lineRule="auto"/>
+        <w:ind w:left="360"/>
+        <w:rPr>
+          <w:i/>
+          <w:sz w:val="24"/>
+        </w:rPr>
+      </w:pPr>
+      <w:r>
+        <w:rPr>
+          <w:i/>
+          <w:sz w:val="24"/>
+        </w:rPr>
+        <w:t>Like MVC, MVP is based on three components: the model, the view, and the presenter.</w:t>
+      </w:r>
+    </w:p>
+    <w:p>
+      <w:pPr>
+        <w:spacing w:line="240" w:lineRule="auto"/>
+        <w:ind w:left="360"/>
+        <w:rPr>
+          <w:i/>
+          <w:sz w:val="24"/>
+        </w:rPr>
+      </w:pPr>
+    </w:p>
+    <w:p>
+      <w:pPr>
+        <w:spacing w:line="240" w:lineRule="auto"/>
+        <w:rPr>
+          <w:i/>
+          <w:sz w:val="24"/>
+        </w:rPr>
+      </w:pPr>
+      <w:r>
+        <w:rPr>
+          <w:i/>
+          <w:sz w:val="24"/>
+        </w:rPr>
+        <w:t>Model</w:t>
+      </w:r>
+    </w:p>
+    <w:p>
+      <w:pPr>
+        <w:spacing w:line="240" w:lineRule="auto"/>
+        <w:ind w:firstLine="720"/>
+        <w:rPr>
+          <w:i/>
+          <w:sz w:val="24"/>
+        </w:rPr>
+      </w:pPr>
+      <w:r>
+        <w:rPr>
+          <w:i/>
+          <w:sz w:val="24"/>
+        </w:rPr>
+        <w:t xml:space="preserve">The model represents the logic of the view. This can also be the business logic. However, all functionality must be accessible via the model </w:t>
+      </w:r>
+      <w:proofErr w:type="gramStart"/>
+      <w:r>
+        <w:rPr>
+          <w:i/>
+          <w:sz w:val="24"/>
+        </w:rPr>
+        <w:t>in order to</w:t>
+      </w:r>
+      <w:proofErr w:type="gramEnd"/>
+      <w:r>
+        <w:rPr>
+          <w:i/>
+          <w:sz w:val="24"/>
+        </w:rPr>
+        <w:t xml:space="preserve"> operate the view. The model is </w:t>
+      </w:r>
+      <w:r>
+        <w:rPr>
+          <w:i/>
+          <w:sz w:val="24"/>
+        </w:rPr>
         <w:lastRenderedPageBreak/>
-        <w:t xml:space="preserve">Model-View-Presenter pattern </w:t>
-      </w:r>
-    </w:p>
-    <w:p>
-      <w:pPr>
-        <w:spacing w:line="240" w:lineRule="auto"/>
-        <w:ind w:left="360"/>
-        <w:rPr>
-          <w:i/>
-          <w:sz w:val="24"/>
-        </w:rPr>
-      </w:pPr>
-      <w:r>
-        <w:rPr>
-          <w:i/>
-          <w:sz w:val="24"/>
-        </w:rPr>
-        <w:t>Like MVC, MVP is based on three components: the model, the view, and the presenter.</w:t>
-      </w:r>
-    </w:p>
-    <w:p>
-      <w:pPr>
-        <w:spacing w:line="240" w:lineRule="auto"/>
-        <w:ind w:left="360"/>
-        <w:rPr>
-          <w:i/>
-          <w:sz w:val="24"/>
-        </w:rPr>
-      </w:pPr>
-    </w:p>
-    <w:p>
-      <w:pPr>
-        <w:spacing w:line="240" w:lineRule="auto"/>
-        <w:rPr>
-          <w:i/>
-          <w:sz w:val="24"/>
-        </w:rPr>
-      </w:pPr>
-      <w:r>
-        <w:rPr>
-          <w:i/>
-          <w:sz w:val="24"/>
-        </w:rPr>
-        <w:t>Model</w:t>
-      </w:r>
-    </w:p>
-    <w:p>
-      <w:pPr>
-        <w:spacing w:line="240" w:lineRule="auto"/>
-        <w:ind w:firstLine="720"/>
-        <w:rPr>
-          <w:i/>
-          <w:sz w:val="24"/>
-        </w:rPr>
-      </w:pPr>
-      <w:r>
-        <w:rPr>
-          <w:i/>
-          <w:sz w:val="24"/>
-        </w:rPr>
-        <w:t xml:space="preserve">The model represents the logic of the view. This can also be the business logic. However, all functionality must be accessible via the model </w:t>
-      </w:r>
-      <w:proofErr w:type="gramStart"/>
-      <w:r>
-        <w:rPr>
-          <w:i/>
-          <w:sz w:val="24"/>
-        </w:rPr>
-        <w:t>in order to</w:t>
-      </w:r>
-      <w:proofErr w:type="gramEnd"/>
-      <w:r>
-        <w:rPr>
-          <w:i/>
-          <w:sz w:val="24"/>
-        </w:rPr>
-        <w:t xml:space="preserve"> operate the view. The model is controlled solely by the presenter. The model itself knows neither the view nor the presenter.</w:t>
+        <w:t>controlled solely by the presenter. The model itself knows neither the view nor the presenter.</w:t>
       </w:r>
     </w:p>
     <w:p>
@@ -2294,7 +2296,7 @@
           </wp:inline>
         </w:drawing>
       </w:r>
-      <w:bookmarkStart w:id="28" w:name="_Toc254785392"/>
+      <w:bookmarkStart w:id="29" w:name="_Toc254785392"/>
     </w:p>
     <w:p>
       <w:pPr>
@@ -2407,40 +2409,40 @@
         <w:rPr>
           <w:rFonts w:ascii="Times New Roman" w:hAnsi="Times New Roman"/>
         </w:rPr>
+        <w:t>4</w:t>
+      </w:r>
+      <w:r>
+        <w:rPr>
+          <w:rFonts w:ascii="Times New Roman" w:hAnsi="Times New Roman"/>
+        </w:rPr>
+        <w:t xml:space="preserve">. UML </w:t>
+      </w:r>
+      <w:r>
+        <w:rPr>
+          <w:rFonts w:ascii="Times New Roman" w:hAnsi="Times New Roman"/>
+        </w:rPr>
+        <w:t>Sequence</w:t>
+      </w:r>
+      <w:r>
+        <w:rPr>
+          <w:rFonts w:ascii="Times New Roman" w:hAnsi="Times New Roman"/>
+        </w:rPr>
+        <w:t xml:space="preserve"> Diagrams</w:t>
+      </w:r>
+      <w:bookmarkEnd w:id="29"/>
+    </w:p>
+    <w:p>
+      <w:pPr>
+        <w:pStyle w:val="Title"/>
+        <w:rPr>
+          <w:rFonts w:ascii="Times New Roman" w:hAnsi="Times New Roman"/>
+        </w:rPr>
+      </w:pPr>
+      <w:r>
+        <w:rPr>
+          <w:noProof/>
+        </w:rPr>
         <w:lastRenderedPageBreak/>
-        <w:t>4</w:t>
-      </w:r>
-      <w:r>
-        <w:rPr>
-          <w:rFonts w:ascii="Times New Roman" w:hAnsi="Times New Roman"/>
-        </w:rPr>
-        <w:t xml:space="preserve">. UML </w:t>
-      </w:r>
-      <w:r>
-        <w:rPr>
-          <w:rFonts w:ascii="Times New Roman" w:hAnsi="Times New Roman"/>
-        </w:rPr>
-        <w:t>Sequence</w:t>
-      </w:r>
-      <w:r>
-        <w:rPr>
-          <w:rFonts w:ascii="Times New Roman" w:hAnsi="Times New Roman"/>
-        </w:rPr>
-        <w:t xml:space="preserve"> Diagrams</w:t>
-      </w:r>
-      <w:bookmarkEnd w:id="28"/>
-    </w:p>
-    <w:p>
-      <w:pPr>
-        <w:pStyle w:val="Title"/>
-        <w:rPr>
-          <w:rFonts w:ascii="Times New Roman" w:hAnsi="Times New Roman"/>
-        </w:rPr>
-      </w:pPr>
-      <w:r>
-        <w:rPr>
-          <w:noProof/>
-        </w:rPr>
         <w:drawing>
           <wp:inline distT="0" distB="0" distL="0" distR="0" wp14:anchorId="5B4260EA" wp14:editId="3D93E29B">
             <wp:extent cx="5943600" cy="3758209"/>
@@ -2499,7 +2501,7 @@
           <w:rFonts w:ascii="Times New Roman" w:hAnsi="Times New Roman"/>
         </w:rPr>
       </w:pPr>
-      <w:bookmarkStart w:id="29" w:name="_Toc254785393"/>
+      <w:bookmarkStart w:id="30" w:name="_Toc254785393"/>
       <w:r>
         <w:rPr>
           <w:rFonts w:ascii="Times New Roman" w:hAnsi="Times New Roman"/>
@@ -2518,7 +2520,7 @@
         </w:rPr>
         <w:t>Design</w:t>
       </w:r>
-      <w:bookmarkEnd w:id="29"/>
+      <w:bookmarkEnd w:id="30"/>
     </w:p>
     <w:p>
       <w:pPr>
@@ -2776,6 +2778,7 @@
           <w:b/>
           <w:sz w:val="28"/>
         </w:rPr>
+        <w:lastRenderedPageBreak/>
         <w:t>5</w:t>
       </w:r>
       <w:r>
@@ -2932,21 +2935,7 @@
       </w:pPr>
       <w:r>
         <w:tab/>
-      </w:r>
-      <w:r>
-        <w:t>5.2.</w:t>
-      </w:r>
-      <w:r>
-        <w:t>2</w:t>
-      </w:r>
-      <w:r>
-        <w:t xml:space="preserve"> Class diagram for </w:t>
-      </w:r>
-      <w:r>
-        <w:t xml:space="preserve">presentation </w:t>
-      </w:r>
-      <w:r>
-        <w:t>(presentation layer)</w:t>
+        <w:t>5.2.2 Class diagram for presentation (presentation layer)</w:t>
       </w:r>
     </w:p>
     <w:p>
@@ -3011,27 +3000,7 @@
       </w:pPr>
       <w:r>
         <w:tab/>
-      </w:r>
-      <w:r>
-        <w:t>5.2.</w:t>
-      </w:r>
-      <w:r>
-        <w:t>3</w:t>
-      </w:r>
-      <w:r>
-        <w:t xml:space="preserve"> Class diagram for </w:t>
-      </w:r>
-      <w:r>
-        <w:t xml:space="preserve">business </w:t>
-      </w:r>
-      <w:r>
-        <w:t>(</w:t>
-      </w:r>
-      <w:r>
-        <w:t>business</w:t>
-      </w:r>
-      <w:r>
-        <w:t xml:space="preserve"> layer)</w:t>
+        <w:t>5.2.3 Class diagram for business (business layer)</w:t>
       </w:r>
     </w:p>
     <w:p>
@@ -3096,18 +3065,7 @@
       </w:pPr>
       <w:r>
         <w:tab/>
-      </w:r>
-      <w:r>
-        <w:t>5.2.</w:t>
-      </w:r>
-      <w:r>
-        <w:t>4</w:t>
-      </w:r>
-      <w:r>
-        <w:t xml:space="preserve"> Class diagram for </w:t>
-      </w:r>
-      <w:r>
-        <w:t>data access (data access layer)</w:t>
+        <w:t>5.2.4 Class diagram for data access (data access layer)</w:t>
       </w:r>
     </w:p>
     <w:p>
@@ -3165,8 +3123,6 @@
       <w:pPr>
         <w:spacing w:line="240" w:lineRule="auto"/>
       </w:pPr>
-      <w:bookmarkStart w:id="30" w:name="_GoBack"/>
-      <w:bookmarkEnd w:id="30"/>
     </w:p>
     <w:p>
       <w:pPr>
@@ -3379,22 +3335,6 @@
       <w:r>
         <w:t>The goal of the integration test is to check the interaction of different parts of a system. In doing so, both the correct interaction, such as the exchange of data through messages or shared memory, access to databases or the use of functionality through calls for interface functions beyond individual parts, must be checked, as well as the non-occurrence of undesired effects. Errors typically detected include incorrect use of interfaces, unauthorized parameter values, but also shared resource or race-conditional blocks due to unordered changing of shared data to inconsistent data states. Integration tests are performed because of the predominantly internal system focus of the creator of the software.</w:t>
       </w:r>
-    </w:p>
-    <w:p>
-      <w:pPr>
-        <w:spacing w:line="240" w:lineRule="auto"/>
-        <w:jc w:val="both"/>
-      </w:pPr>
-    </w:p>
-    <w:p>
-      <w:pPr>
-        <w:spacing w:line="240" w:lineRule="auto"/>
-        <w:jc w:val="both"/>
-        <w:rPr>
-          <w:i/>
-          <w:color w:val="943634" w:themeColor="accent2" w:themeShade="BF"/>
-        </w:rPr>
-      </w:pPr>
     </w:p>
     <w:p>
       <w:pPr>
@@ -3580,24 +3520,11 @@
           <w:r>
             <w:sym w:font="Symbol" w:char="F0D3"/>
           </w:r>
-          <w:r>
-            <w:fldChar w:fldCharType="begin"/>
-          </w:r>
-          <w:r>
-            <w:instrText xml:space="preserve"> DOCPROPERTY </w:instrText>
-          </w:r>
-          <w:r>
-            <w:instrText xml:space="preserve">"Company"  \* MERGEFORMAT </w:instrText>
-          </w:r>
-          <w:r>
-            <w:fldChar w:fldCharType="separate"/>
-          </w:r>
-          <w:r>
-            <w:t>UTCN</w:t>
-          </w:r>
-          <w:r>
-            <w:fldChar w:fldCharType="end"/>
-          </w:r>
+          <w:fldSimple w:instr=" DOCPROPERTY &quot;Company&quot;  \* MERGEFORMAT ">
+            <w:r>
+              <w:t>UTCN</w:t>
+            </w:r>
+          </w:fldSimple>
           <w:r>
             <w:t xml:space="preserve">, </w:t>
           </w:r>
@@ -3675,29 +3602,15 @@
             </w:rPr>
             <w:t xml:space="preserve"> of </w:t>
           </w:r>
-          <w:r>
-            <w:fldChar w:fldCharType="begin"/>
-          </w:r>
-          <w:r>
-            <w:instrText xml:space="preserve"> NUMPAGES  \* MERGEFORMAT </w:instrText>
-          </w:r>
-          <w:r>
-            <w:fldChar w:fldCharType="separate"/>
-          </w:r>
-          <w:r>
-            <w:rPr>
-              <w:rStyle w:val="PageNumber"/>
-              <w:noProof/>
-            </w:rPr>
-            <w:t>4</w:t>
-          </w:r>
-          <w:r>
-            <w:rPr>
-              <w:rStyle w:val="PageNumber"/>
-              <w:noProof/>
-            </w:rPr>
-            <w:fldChar w:fldCharType="end"/>
-          </w:r>
+          <w:fldSimple w:instr=" NUMPAGES  \* MERGEFORMAT ">
+            <w:r>
+              <w:rPr>
+                <w:rStyle w:val="PageNumber"/>
+                <w:noProof/>
+              </w:rPr>
+              <w:t>4</w:t>
+            </w:r>
+          </w:fldSimple>
         </w:p>
       </w:tc>
     </w:tr>

</xml_diff>